<commit_message>
Evidencia Individual diario reflexión
</commit_message>
<xml_diff>
--- a/Fase3/Evidencias Individuales/Henríquez_Bairon_3.1_APT122_DiarioReflexionFase3.docx
+++ b/Fase3/Evidencias Individuales/Henríquez_Bairon_3.1_APT122_DiarioReflexionFase3.docx
@@ -382,28 +382,55 @@
               <w:rPr>
                 <w:rFonts w:ascii="Calibri" w:hAnsi="Calibri"/>
               </w:rPr>
-              <w:t>Al inicio de la asignatura mis intereses profesionales estaban orientados principalmente al desarrollo web y la programación, con un enfoque general en la creación de aplicaciones.</w:t>
-            </w:r>
-            <w:r>
-              <w:rPr>
-                <w:rFonts w:ascii="Calibri" w:hAnsi="Calibri"/>
-              </w:rPr>
-              <w:br/>
-              <w:t xml:space="preserve">Luego de haber realizado mi Proyecto APT: </w:t>
+              <w:t xml:space="preserve">Luego de haber realizado el proyecto </w:t>
             </w:r>
             <w:proofErr w:type="spellStart"/>
             <w:r>
               <w:rPr>
                 <w:rFonts w:ascii="Calibri" w:hAnsi="Calibri"/>
               </w:rPr>
-              <w:t>Baieco</w:t>
+              <w:t>apt</w:t>
             </w:r>
             <w:proofErr w:type="spellEnd"/>
             <w:r>
               <w:rPr>
                 <w:rFonts w:ascii="Calibri" w:hAnsi="Calibri"/>
               </w:rPr>
-              <w:t xml:space="preserve">, mis intereses se consolidaron y enfocaron aún más hacia el desarrollo </w:t>
+              <w:t xml:space="preserve"> sí cambiaron mis intereses profesionales. Ahora que</w:t>
+            </w:r>
+            <w:r>
+              <w:rPr>
+                <w:rFonts w:ascii="Calibri" w:hAnsi="Calibri"/>
+              </w:rPr>
+              <w:t xml:space="preserve"> </w:t>
+            </w:r>
+            <w:proofErr w:type="gramStart"/>
+            <w:r>
+              <w:rPr>
+                <w:rFonts w:ascii="Calibri" w:hAnsi="Calibri"/>
+              </w:rPr>
+              <w:t>lleve</w:t>
+            </w:r>
+            <w:proofErr w:type="gramEnd"/>
+            <w:r>
+              <w:rPr>
+                <w:rFonts w:ascii="Calibri" w:hAnsi="Calibri"/>
+              </w:rPr>
+              <w:t xml:space="preserve"> a cabo el proyecto, estuve aprendiendo más a fondo el desarrollo web tanto </w:t>
+            </w:r>
+            <w:proofErr w:type="spellStart"/>
+            <w:r>
+              <w:rPr>
+                <w:rFonts w:ascii="Calibri" w:hAnsi="Calibri"/>
+              </w:rPr>
+              <w:t>frontend</w:t>
+            </w:r>
+            <w:proofErr w:type="spellEnd"/>
+            <w:r>
+              <w:rPr>
+                <w:rFonts w:ascii="Calibri" w:hAnsi="Calibri"/>
+              </w:rPr>
+              <w:t xml:space="preserve"> como </w:t>
             </w:r>
             <w:proofErr w:type="spellStart"/>
             <w:r>
@@ -417,7 +444,21 @@
               <w:rPr>
                 <w:rFonts w:ascii="Calibri" w:hAnsi="Calibri"/>
               </w:rPr>
-              <w:t xml:space="preserve"> y la optimización de procesos tecnológicos.</w:t>
+              <w:t xml:space="preserve"> lo que me hizo entenderlo de mucha mejor manera de cara al cliente y como desarrollador también poder plantear ideas y mejoras para llevar a cabo el proyecto de la mejor manera. Ahora siento que si me lo propongo también podría dedicarme a desarrollo web en </w:t>
+            </w:r>
+            <w:proofErr w:type="spellStart"/>
+            <w:r>
+              <w:rPr>
+                <w:rFonts w:ascii="Calibri" w:hAnsi="Calibri"/>
+              </w:rPr>
+              <w:t>frontend</w:t>
+            </w:r>
+            <w:proofErr w:type="spellEnd"/>
+            <w:r>
+              <w:rPr>
+                <w:rFonts w:ascii="Calibri" w:hAnsi="Calibri"/>
+              </w:rPr>
+              <w:t xml:space="preserve"> al menos ya que me gusta mucho más la idea de generar funcionalidades y vistas que mejoren la experiencia, legibilidad y diseño del sistema.</w:t>
             </w:r>
           </w:p>
           <w:p>
@@ -644,6 +685,11 @@
           </w:p>
           <w:p>
             <w:pPr>
+              <w:pStyle w:val="Prrafodelista"/>
+              <w:numPr>
+                <w:ilvl w:val="0"/>
+                <w:numId w:val="42"/>
+              </w:numPr>
               <w:rPr>
                 <w:rFonts w:ascii="Calibri" w:hAnsi="Calibri"/>
               </w:rPr>
@@ -653,6 +699,12 @@
                 <w:rFonts w:ascii="Calibri" w:hAnsi="Calibri"/>
               </w:rPr>
               <w:t>Fortalezas</w:t>
+            </w:r>
+            <w:r>
+              <w:rPr>
+                <w:rFonts w:ascii="Calibri" w:hAnsi="Calibri"/>
+              </w:rPr>
+              <w:t xml:space="preserve"> y debilidades</w:t>
             </w:r>
           </w:p>
           <w:p>
@@ -665,18 +717,22 @@
               <w:rPr>
                 <w:rFonts w:ascii="Calibri" w:hAnsi="Calibri"/>
               </w:rPr>
-              <w:t>Antes de iniciar la asignatura, consideraba como fortaleza mi responsabilidad y compromiso con los plazos, además de mi capacidad de aprendizaje autónomo.</w:t>
+              <w:t xml:space="preserve">Sí, Mis fortalezas han cambiado, ahora he podido desarrollar de mejor forma </w:t>
             </w:r>
             <w:r>
               <w:rPr>
                 <w:rFonts w:ascii="Calibri" w:hAnsi="Calibri"/>
               </w:rPr>
-              <w:br/>
-              <w:t>Luego de desarrollar el Proyecto APT, siento que fortalecí aún más mi organización personal y mi gestión del tiempo, especialmente gracias al uso de la metodología Kanban, que me ayudó a visualizar avances y priorizar tareas de forma efectiva.</w:t>
+              <w:t>la frustración al no poder realizar un trabajo de forma adecuada por falta de conocimientos. Una de mis grandes debilidades era la gestión del tiempo y he logrado ir mejorándolo un poco, aún se me hace difícil y me cuesta pero el proyecto APT me motivó a poder mejorar.</w:t>
             </w:r>
           </w:p>
           <w:p>
             <w:pPr>
+              <w:pStyle w:val="Prrafodelista"/>
+              <w:numPr>
+                <w:ilvl w:val="0"/>
+                <w:numId w:val="42"/>
+              </w:numPr>
               <w:rPr>
                 <w:rFonts w:ascii="Calibri" w:hAnsi="Calibri"/>
               </w:rPr>
@@ -685,11 +741,12 @@
               <w:rPr>
                 <w:rFonts w:ascii="Calibri" w:hAnsi="Calibri"/>
               </w:rPr>
-              <w:t>Debilidades</w:t>
+              <w:t>Desarrollo de fortalezas</w:t>
             </w:r>
           </w:p>
           <w:p>
             <w:pPr>
+              <w:ind w:left="360"/>
               <w:rPr>
                 <w:rFonts w:ascii="Calibri" w:hAnsi="Calibri"/>
               </w:rPr>
@@ -699,44 +756,16 @@
                 <w:rFonts w:ascii="Calibri" w:hAnsi="Calibri"/>
               </w:rPr>
               <w:lastRenderedPageBreak/>
-              <w:t xml:space="preserve">Una de mis debilidades iniciales era la planificación previa al desarrollo y la gestión del </w:t>
-            </w:r>
-            <w:proofErr w:type="spellStart"/>
-            <w:r>
-              <w:rPr>
-                <w:rFonts w:ascii="Calibri" w:hAnsi="Calibri"/>
-              </w:rPr>
-              <w:t>frontend</w:t>
-            </w:r>
-            <w:proofErr w:type="spellEnd"/>
-            <w:r>
-              <w:rPr>
-                <w:rFonts w:ascii="Calibri" w:hAnsi="Calibri"/>
-              </w:rPr>
-              <w:t>, ya que tendía a concentrarme en el código sin dedicar suficiente tiempo al diseño.</w:t>
-            </w:r>
-            <w:r>
-              <w:rPr>
-                <w:rFonts w:ascii="Calibri" w:hAnsi="Calibri"/>
-              </w:rPr>
-              <w:br/>
-              <w:t>Durante el proyecto, trabajé en mejorar esto, aprendiendo a distribuir mejor las tareas y planificar cada fase antes de comenzar a programar.</w:t>
+              <w:t>Espero en un futuro seguir un plan de estudios que me ayude a consolidar conocimiento y cimentar las bases olvidadas o débiles en las áreas de programación.</w:t>
             </w:r>
           </w:p>
           <w:p>
             <w:pPr>
-              <w:jc w:val="both"/>
-              <w:rPr>
-                <w:rFonts w:ascii="Calibri" w:hAnsi="Calibri"/>
-                <w:b/>
-                <w:bCs/>
-                <w:color w:val="1F4E79" w:themeColor="accent1" w:themeShade="80"/>
-              </w:rPr>
-            </w:pPr>
-          </w:p>
-          <w:p>
-            <w:pPr>
-              <w:jc w:val="both"/>
+              <w:pStyle w:val="Prrafodelista"/>
+              <w:numPr>
+                <w:ilvl w:val="0"/>
+                <w:numId w:val="42"/>
+              </w:numPr>
               <w:rPr>
                 <w:rFonts w:ascii="Calibri" w:hAnsi="Calibri"/>
               </w:rPr>
@@ -745,16 +774,12 @@
               <w:rPr>
                 <w:rFonts w:ascii="Calibri" w:hAnsi="Calibri"/>
               </w:rPr>
-              <w:t>Planes a futuro</w:t>
+              <w:t>Mejora de debilidades</w:t>
             </w:r>
           </w:p>
           <w:p>
             <w:pPr>
-              <w:numPr>
-                <w:ilvl w:val="0"/>
-                <w:numId w:val="41"/>
-              </w:numPr>
-              <w:jc w:val="both"/>
+              <w:ind w:left="360"/>
               <w:rPr>
                 <w:rFonts w:ascii="Calibri" w:hAnsi="Calibri"/>
               </w:rPr>
@@ -763,39 +788,7 @@
               <w:rPr>
                 <w:rFonts w:ascii="Calibri" w:hAnsi="Calibri"/>
               </w:rPr>
-              <w:t>Para fortalecer mis habilidades: seguiré practicando con proyectos personales y capacitándome en nuevas tecnologías web.</w:t>
-            </w:r>
-          </w:p>
-          <w:p>
-            <w:pPr>
-              <w:numPr>
-                <w:ilvl w:val="0"/>
-                <w:numId w:val="41"/>
-              </w:numPr>
-              <w:jc w:val="both"/>
-              <w:rPr>
-                <w:rFonts w:ascii="Calibri" w:hAnsi="Calibri"/>
-              </w:rPr>
-            </w:pPr>
-            <w:r>
-              <w:rPr>
-                <w:rFonts w:ascii="Calibri" w:hAnsi="Calibri"/>
-              </w:rPr>
-              <w:t xml:space="preserve">Para mejorar mis debilidades: planeo enfocarme en adquirir más conocimientos sobre UX/UI y en la documentación técnica, para complementar mis capacidades de desarrollo </w:t>
-            </w:r>
-            <w:proofErr w:type="spellStart"/>
-            <w:r>
-              <w:rPr>
-                <w:rFonts w:ascii="Calibri" w:hAnsi="Calibri"/>
-              </w:rPr>
-              <w:t>backend</w:t>
-            </w:r>
-            <w:proofErr w:type="spellEnd"/>
-            <w:r>
-              <w:rPr>
-                <w:rFonts w:ascii="Calibri" w:hAnsi="Calibri"/>
-              </w:rPr>
-              <w:t xml:space="preserve"> con una visión más completa del producto.</w:t>
+              <w:t>Voy a realizar un curso o formación autodidacta en motivación y gestión del tiempo para poder cumplir de forma eficaz y gestionando correctamente el tiempo.</w:t>
             </w:r>
           </w:p>
           <w:p>
@@ -1029,43 +1022,8 @@
               <w:rPr>
                 <w:rFonts w:ascii="Calibri" w:hAnsi="Calibri"/>
               </w:rPr>
-              <w:t>Al inicio de la asignatura, me proyectaba trabajando como desarrollador web en una empresa tecnológica, enfocado en la creación de aplicaciones funcionales.</w:t>
+              <w:t>La verdad es que sí, me atraía bastante el análisis de datos y la ciberseguridad, ahora me gustó el desarrollo web ya que se puede llevar a la realidad las mil y un ideas que puede haber sobre productos o servicios. En 5 años, en 5 años me veo trabajando en alguna empresa chilena de renombre o trabajando de forma independiente creando servicios.</w:t>
             </w:r>
-            <w:r>
-              <w:rPr>
-                <w:rFonts w:ascii="Calibri" w:hAnsi="Calibri"/>
-              </w:rPr>
-              <w:br/>
-              <w:t xml:space="preserve">Después de realizar el Proyecto APT, mi proyección laboral se volvió más clara: deseo especializarme como desarrollador </w:t>
-            </w:r>
-            <w:proofErr w:type="spellStart"/>
-            <w:r>
-              <w:rPr>
-                <w:rFonts w:ascii="Calibri" w:hAnsi="Calibri"/>
-              </w:rPr>
-              <w:t>backend</w:t>
-            </w:r>
-            <w:proofErr w:type="spellEnd"/>
-            <w:r>
-              <w:rPr>
-                <w:rFonts w:ascii="Calibri" w:hAnsi="Calibri"/>
-              </w:rPr>
-              <w:t xml:space="preserve"> o full </w:t>
-            </w:r>
-            <w:proofErr w:type="spellStart"/>
-            <w:r>
-              <w:rPr>
-                <w:rFonts w:ascii="Calibri" w:hAnsi="Calibri"/>
-              </w:rPr>
-              <w:t>stac</w:t>
-            </w:r>
-            <w:r>
-              <w:rPr>
-                <w:rFonts w:ascii="Calibri" w:hAnsi="Calibri"/>
-              </w:rPr>
-              <w:t>k</w:t>
-            </w:r>
-            <w:proofErr w:type="spellEnd"/>
           </w:p>
           <w:p>
             <w:pPr>
@@ -1203,7 +1161,6 @@
                 <w:sz w:val="24"/>
                 <w:szCs w:val="24"/>
               </w:rPr>
-              <w:lastRenderedPageBreak/>
               <w:t>¿Qué aspectos positivos y negativos identificas del trabajo en grupo realizado en esta asignatura?</w:t>
             </w:r>
           </w:p>
@@ -1250,171 +1207,8 @@
                 <w:sz w:val="24"/>
                 <w:szCs w:val="24"/>
               </w:rPr>
-              <w:t>Durante la asignatura, aunque gran parte del desarrollo del proyecto fue individual, existieron instancias de colaboración y retroalimentación con compañeros y docentes.</w:t>
+              <w:t>Remarco de forma positiva la apertura de cada uno a escuchar ideas y debatirlas sin tratar de imponer las ideas de cada uno o rechazar otras sin darles una vuelta. De forma negativa se dieron instancias en las que no se lograron avances significativos por mala comunicación. Yo podría mejorar realizando preguntas ya que muchas veces me aterra molestar a los demás o el no poder resolver algo por mi cuenta, a veces sólo necesitamos ayuda.</w:t>
             </w:r>
-            <w:r>
-              <w:rPr>
-                <w:sz w:val="24"/>
-                <w:szCs w:val="24"/>
-              </w:rPr>
-              <w:br/>
-              <w:t xml:space="preserve">Los aspectos </w:t>
-            </w:r>
-            <w:r>
-              <w:rPr>
-                <w:b/>
-                <w:bCs/>
-                <w:sz w:val="24"/>
-                <w:szCs w:val="24"/>
-              </w:rPr>
-              <w:t>positivos</w:t>
-            </w:r>
-            <w:r>
-              <w:rPr>
-                <w:sz w:val="24"/>
-                <w:szCs w:val="24"/>
-              </w:rPr>
-              <w:t xml:space="preserve"> que identifico del trabajo en grupo fueron la </w:t>
-            </w:r>
-            <w:r>
-              <w:rPr>
-                <w:b/>
-                <w:bCs/>
-                <w:sz w:val="24"/>
-                <w:szCs w:val="24"/>
-              </w:rPr>
-              <w:t>colaboración en la resolución de problemas</w:t>
-            </w:r>
-            <w:r>
-              <w:rPr>
-                <w:sz w:val="24"/>
-                <w:szCs w:val="24"/>
-              </w:rPr>
-              <w:t xml:space="preserve">, el </w:t>
-            </w:r>
-            <w:r>
-              <w:rPr>
-                <w:b/>
-                <w:bCs/>
-                <w:sz w:val="24"/>
-                <w:szCs w:val="24"/>
-              </w:rPr>
-              <w:t>intercambio de conocimientos técnicos</w:t>
-            </w:r>
-            <w:r>
-              <w:rPr>
-                <w:sz w:val="24"/>
-                <w:szCs w:val="24"/>
-              </w:rPr>
-              <w:t xml:space="preserve"> y el </w:t>
-            </w:r>
-            <w:r>
-              <w:rPr>
-                <w:b/>
-                <w:bCs/>
-                <w:sz w:val="24"/>
-                <w:szCs w:val="24"/>
-              </w:rPr>
-              <w:t>apoyo mutuo</w:t>
-            </w:r>
-            <w:r>
-              <w:rPr>
-                <w:sz w:val="24"/>
-                <w:szCs w:val="24"/>
-              </w:rPr>
-              <w:t xml:space="preserve"> en la revisión de avances.</w:t>
-            </w:r>
-            <w:r>
-              <w:rPr>
-                <w:sz w:val="24"/>
-                <w:szCs w:val="24"/>
-              </w:rPr>
-              <w:br/>
-              <w:t>Estas instancias me ayudaron a mejorar la calidad del proyecto y a adoptar nuevas perspectivas frente a los desafíos del desarrollo.</w:t>
-            </w:r>
-          </w:p>
-          <w:p>
-            <w:pPr>
-              <w:rPr>
-                <w:sz w:val="24"/>
-                <w:szCs w:val="24"/>
-              </w:rPr>
-            </w:pPr>
-            <w:r>
-              <w:rPr>
-                <w:sz w:val="24"/>
-                <w:szCs w:val="24"/>
-              </w:rPr>
-              <w:t xml:space="preserve">Por otro lado, uno de los aspectos </w:t>
-            </w:r>
-            <w:r>
-              <w:rPr>
-                <w:b/>
-                <w:bCs/>
-                <w:sz w:val="24"/>
-                <w:szCs w:val="24"/>
-              </w:rPr>
-              <w:t>negativos</w:t>
-            </w:r>
-            <w:r>
-              <w:rPr>
-                <w:sz w:val="24"/>
-                <w:szCs w:val="24"/>
-              </w:rPr>
-              <w:t xml:space="preserve"> fue la </w:t>
-            </w:r>
-            <w:r>
-              <w:rPr>
-                <w:b/>
-                <w:bCs/>
-                <w:sz w:val="24"/>
-                <w:szCs w:val="24"/>
-              </w:rPr>
-              <w:t>dificultad para coordinar tiempos y mantener una comunicación constante</w:t>
-            </w:r>
-            <w:r>
-              <w:rPr>
-                <w:sz w:val="24"/>
-                <w:szCs w:val="24"/>
-              </w:rPr>
-              <w:t>, especialmente en momentos donde cada integrante debía cumplir con múltiples responsabilidades académicas.</w:t>
-            </w:r>
-          </w:p>
-          <w:p>
-            <w:pPr>
-              <w:jc w:val="both"/>
-              <w:rPr>
-                <w:sz w:val="24"/>
-                <w:szCs w:val="24"/>
-              </w:rPr>
-            </w:pPr>
-          </w:p>
-          <w:p>
-            <w:pPr>
-              <w:jc w:val="both"/>
-              <w:rPr>
-                <w:sz w:val="24"/>
-                <w:szCs w:val="24"/>
-              </w:rPr>
-            </w:pPr>
-          </w:p>
-          <w:p>
-            <w:pPr>
-              <w:jc w:val="both"/>
-              <w:rPr>
-                <w:sz w:val="24"/>
-                <w:szCs w:val="24"/>
-              </w:rPr>
-            </w:pPr>
-          </w:p>
-          <w:p>
-            <w:pPr>
-              <w:jc w:val="both"/>
-              <w:rPr>
-                <w:sz w:val="24"/>
-                <w:szCs w:val="24"/>
-              </w:rPr>
-            </w:pPr>
           </w:p>
           <w:p>
             <w:pPr>
@@ -1428,42 +1222,6 @@
         </w:tc>
       </w:tr>
     </w:tbl>
-    <w:p>
-      <w:pPr>
-        <w:spacing w:after="0" w:line="360" w:lineRule="auto"/>
-        <w:jc w:val="both"/>
-        <w:rPr>
-          <w:color w:val="595959" w:themeColor="text1" w:themeTint="A6"/>
-          <w:sz w:val="24"/>
-          <w:szCs w:val="24"/>
-          <w:lang w:eastAsia="ja-JP"/>
-        </w:rPr>
-      </w:pPr>
-    </w:p>
-    <w:p>
-      <w:pPr>
-        <w:spacing w:after="0" w:line="360" w:lineRule="auto"/>
-        <w:jc w:val="both"/>
-        <w:rPr>
-          <w:color w:val="595959" w:themeColor="text1" w:themeTint="A6"/>
-          <w:sz w:val="24"/>
-          <w:szCs w:val="24"/>
-          <w:lang w:eastAsia="ja-JP"/>
-        </w:rPr>
-      </w:pPr>
-    </w:p>
-    <w:p>
-      <w:pPr>
-        <w:spacing w:after="0" w:line="360" w:lineRule="auto"/>
-        <w:jc w:val="both"/>
-        <w:rPr>
-          <w:color w:val="595959" w:themeColor="text1" w:themeTint="A6"/>
-          <w:sz w:val="24"/>
-          <w:szCs w:val="24"/>
-          <w:lang w:eastAsia="ja-JP"/>
-        </w:rPr>
-      </w:pPr>
-    </w:p>
     <w:p>
       <w:pPr>
         <w:spacing w:after="0" w:line="360" w:lineRule="auto"/>
@@ -4705,6 +4463,119 @@
     </w:lvl>
   </w:abstractNum>
   <w:abstractNum w:abstractNumId="22" w15:restartNumberingAfterBreak="0">
+    <w:nsid w:val="490768B1"/>
+    <w:multiLevelType w:val="hybridMultilevel"/>
+    <w:tmpl w:val="0820EFB6"/>
+    <w:lvl w:ilvl="0" w:tplc="340A0001">
+      <w:start w:val="1"/>
+      <w:numFmt w:val="bullet"/>
+      <w:lvlText w:val=""/>
+      <w:lvlJc w:val="left"/>
+      <w:pPr>
+        <w:ind w:left="720" w:hanging="360"/>
+      </w:pPr>
+      <w:rPr>
+        <w:rFonts w:ascii="Symbol" w:hAnsi="Symbol" w:hint="default"/>
+      </w:rPr>
+    </w:lvl>
+    <w:lvl w:ilvl="1" w:tplc="340A0003" w:tentative="1">
+      <w:start w:val="1"/>
+      <w:numFmt w:val="bullet"/>
+      <w:lvlText w:val="o"/>
+      <w:lvlJc w:val="left"/>
+      <w:pPr>
+        <w:ind w:left="1440" w:hanging="360"/>
+      </w:pPr>
+      <w:rPr>
+        <w:rFonts w:ascii="Courier New" w:hAnsi="Courier New" w:cs="Courier New" w:hint="default"/>
+      </w:rPr>
+    </w:lvl>
+    <w:lvl w:ilvl="2" w:tplc="340A0005" w:tentative="1">
+      <w:start w:val="1"/>
+      <w:numFmt w:val="bullet"/>
+      <w:lvlText w:val=""/>
+      <w:lvlJc w:val="left"/>
+      <w:pPr>
+        <w:ind w:left="2160" w:hanging="360"/>
+      </w:pPr>
+      <w:rPr>
+        <w:rFonts w:ascii="Wingdings" w:hAnsi="Wingdings" w:hint="default"/>
+      </w:rPr>
+    </w:lvl>
+    <w:lvl w:ilvl="3" w:tplc="340A0001" w:tentative="1">
+      <w:start w:val="1"/>
+      <w:numFmt w:val="bullet"/>
+      <w:lvlText w:val=""/>
+      <w:lvlJc w:val="left"/>
+      <w:pPr>
+        <w:ind w:left="2880" w:hanging="360"/>
+      </w:pPr>
+      <w:rPr>
+        <w:rFonts w:ascii="Symbol" w:hAnsi="Symbol" w:hint="default"/>
+      </w:rPr>
+    </w:lvl>
+    <w:lvl w:ilvl="4" w:tplc="340A0003" w:tentative="1">
+      <w:start w:val="1"/>
+      <w:numFmt w:val="bullet"/>
+      <w:lvlText w:val="o"/>
+      <w:lvlJc w:val="left"/>
+      <w:pPr>
+        <w:ind w:left="3600" w:hanging="360"/>
+      </w:pPr>
+      <w:rPr>
+        <w:rFonts w:ascii="Courier New" w:hAnsi="Courier New" w:cs="Courier New" w:hint="default"/>
+      </w:rPr>
+    </w:lvl>
+    <w:lvl w:ilvl="5" w:tplc="340A0005" w:tentative="1">
+      <w:start w:val="1"/>
+      <w:numFmt w:val="bullet"/>
+      <w:lvlText w:val=""/>
+      <w:lvlJc w:val="left"/>
+      <w:pPr>
+        <w:ind w:left="4320" w:hanging="360"/>
+      </w:pPr>
+      <w:rPr>
+        <w:rFonts w:ascii="Wingdings" w:hAnsi="Wingdings" w:hint="default"/>
+      </w:rPr>
+    </w:lvl>
+    <w:lvl w:ilvl="6" w:tplc="340A0001" w:tentative="1">
+      <w:start w:val="1"/>
+      <w:numFmt w:val="bullet"/>
+      <w:lvlText w:val=""/>
+      <w:lvlJc w:val="left"/>
+      <w:pPr>
+        <w:ind w:left="5040" w:hanging="360"/>
+      </w:pPr>
+      <w:rPr>
+        <w:rFonts w:ascii="Symbol" w:hAnsi="Symbol" w:hint="default"/>
+      </w:rPr>
+    </w:lvl>
+    <w:lvl w:ilvl="7" w:tplc="340A0003" w:tentative="1">
+      <w:start w:val="1"/>
+      <w:numFmt w:val="bullet"/>
+      <w:lvlText w:val="o"/>
+      <w:lvlJc w:val="left"/>
+      <w:pPr>
+        <w:ind w:left="5760" w:hanging="360"/>
+      </w:pPr>
+      <w:rPr>
+        <w:rFonts w:ascii="Courier New" w:hAnsi="Courier New" w:cs="Courier New" w:hint="default"/>
+      </w:rPr>
+    </w:lvl>
+    <w:lvl w:ilvl="8" w:tplc="340A0005" w:tentative="1">
+      <w:start w:val="1"/>
+      <w:numFmt w:val="bullet"/>
+      <w:lvlText w:val=""/>
+      <w:lvlJc w:val="left"/>
+      <w:pPr>
+        <w:ind w:left="6480" w:hanging="360"/>
+      </w:pPr>
+      <w:rPr>
+        <w:rFonts w:ascii="Wingdings" w:hAnsi="Wingdings" w:hint="default"/>
+      </w:rPr>
+    </w:lvl>
+  </w:abstractNum>
+  <w:abstractNum w:abstractNumId="23" w15:restartNumberingAfterBreak="0">
     <w:nsid w:val="4FE12D10"/>
     <w:multiLevelType w:val="hybridMultilevel"/>
     <w:tmpl w:val="1550181C"/>
@@ -4817,7 +4688,7 @@
       </w:rPr>
     </w:lvl>
   </w:abstractNum>
-  <w:abstractNum w:abstractNumId="23" w15:restartNumberingAfterBreak="0">
+  <w:abstractNum w:abstractNumId="24" w15:restartNumberingAfterBreak="0">
     <w:nsid w:val="50C131BC"/>
     <w:multiLevelType w:val="hybridMultilevel"/>
     <w:tmpl w:val="8FDC567E"/>
@@ -4930,7 +4801,7 @@
       </w:rPr>
     </w:lvl>
   </w:abstractNum>
-  <w:abstractNum w:abstractNumId="24" w15:restartNumberingAfterBreak="0">
+  <w:abstractNum w:abstractNumId="25" w15:restartNumberingAfterBreak="0">
     <w:nsid w:val="510E5C01"/>
     <w:multiLevelType w:val="multilevel"/>
     <w:tmpl w:val="BC9C1F48"/>
@@ -5043,7 +4914,7 @@
       </w:rPr>
     </w:lvl>
   </w:abstractNum>
-  <w:abstractNum w:abstractNumId="25" w15:restartNumberingAfterBreak="0">
+  <w:abstractNum w:abstractNumId="26" w15:restartNumberingAfterBreak="0">
     <w:nsid w:val="56D566C0"/>
     <w:multiLevelType w:val="multilevel"/>
     <w:tmpl w:val="2278DF98"/>
@@ -5192,7 +5063,7 @@
       </w:rPr>
     </w:lvl>
   </w:abstractNum>
-  <w:abstractNum w:abstractNumId="26" w15:restartNumberingAfterBreak="0">
+  <w:abstractNum w:abstractNumId="27" w15:restartNumberingAfterBreak="0">
     <w:nsid w:val="5C463542"/>
     <w:multiLevelType w:val="multilevel"/>
     <w:tmpl w:val="C3E4949E"/>
@@ -5341,7 +5212,7 @@
       </w:rPr>
     </w:lvl>
   </w:abstractNum>
-  <w:abstractNum w:abstractNumId="27" w15:restartNumberingAfterBreak="0">
+  <w:abstractNum w:abstractNumId="28" w15:restartNumberingAfterBreak="0">
     <w:nsid w:val="64E91BB3"/>
     <w:multiLevelType w:val="multilevel"/>
     <w:tmpl w:val="A672F762"/>
@@ -5490,7 +5361,7 @@
       </w:rPr>
     </w:lvl>
   </w:abstractNum>
-  <w:abstractNum w:abstractNumId="28" w15:restartNumberingAfterBreak="0">
+  <w:abstractNum w:abstractNumId="29" w15:restartNumberingAfterBreak="0">
     <w:nsid w:val="6ADA0051"/>
     <w:multiLevelType w:val="multilevel"/>
     <w:tmpl w:val="C806233A"/>
@@ -5639,7 +5510,7 @@
       </w:rPr>
     </w:lvl>
   </w:abstractNum>
-  <w:abstractNum w:abstractNumId="29" w15:restartNumberingAfterBreak="0">
+  <w:abstractNum w:abstractNumId="30" w15:restartNumberingAfterBreak="0">
     <w:nsid w:val="6BDB0362"/>
     <w:multiLevelType w:val="hybridMultilevel"/>
     <w:tmpl w:val="8106327E"/>
@@ -5728,7 +5599,7 @@
       </w:pPr>
     </w:lvl>
   </w:abstractNum>
-  <w:abstractNum w:abstractNumId="30" w15:restartNumberingAfterBreak="0">
+  <w:abstractNum w:abstractNumId="31" w15:restartNumberingAfterBreak="0">
     <w:nsid w:val="6F3C13F9"/>
     <w:multiLevelType w:val="hybridMultilevel"/>
     <w:tmpl w:val="B40CE148"/>
@@ -5841,7 +5712,7 @@
       </w:rPr>
     </w:lvl>
   </w:abstractNum>
-  <w:abstractNum w:abstractNumId="31" w15:restartNumberingAfterBreak="0">
+  <w:abstractNum w:abstractNumId="32" w15:restartNumberingAfterBreak="0">
     <w:nsid w:val="6F5F64B1"/>
     <w:multiLevelType w:val="hybridMultilevel"/>
     <w:tmpl w:val="999C60C0"/>
@@ -5930,7 +5801,7 @@
       </w:pPr>
     </w:lvl>
   </w:abstractNum>
-  <w:abstractNum w:abstractNumId="32" w15:restartNumberingAfterBreak="0">
+  <w:abstractNum w:abstractNumId="33" w15:restartNumberingAfterBreak="0">
     <w:nsid w:val="731E1176"/>
     <w:multiLevelType w:val="hybridMultilevel"/>
     <w:tmpl w:val="5846EECC"/>
@@ -6019,7 +5890,7 @@
       </w:pPr>
     </w:lvl>
   </w:abstractNum>
-  <w:abstractNum w:abstractNumId="33" w15:restartNumberingAfterBreak="0">
+  <w:abstractNum w:abstractNumId="34" w15:restartNumberingAfterBreak="0">
     <w:nsid w:val="74565F7A"/>
     <w:multiLevelType w:val="multilevel"/>
     <w:tmpl w:val="36B8B0EE"/>
@@ -6168,7 +6039,7 @@
       </w:rPr>
     </w:lvl>
   </w:abstractNum>
-  <w:abstractNum w:abstractNumId="34" w15:restartNumberingAfterBreak="0">
+  <w:abstractNum w:abstractNumId="35" w15:restartNumberingAfterBreak="0">
     <w:nsid w:val="74F525A0"/>
     <w:multiLevelType w:val="hybridMultilevel"/>
     <w:tmpl w:val="6E2889E8"/>
@@ -6281,7 +6152,7 @@
       </w:rPr>
     </w:lvl>
   </w:abstractNum>
-  <w:abstractNum w:abstractNumId="35" w15:restartNumberingAfterBreak="0">
+  <w:abstractNum w:abstractNumId="36" w15:restartNumberingAfterBreak="0">
     <w:nsid w:val="78261542"/>
     <w:multiLevelType w:val="hybridMultilevel"/>
     <w:tmpl w:val="93C21CAE"/>
@@ -6394,7 +6265,7 @@
       </w:rPr>
     </w:lvl>
   </w:abstractNum>
-  <w:abstractNum w:abstractNumId="36" w15:restartNumberingAfterBreak="0">
+  <w:abstractNum w:abstractNumId="37" w15:restartNumberingAfterBreak="0">
     <w:nsid w:val="7A044B22"/>
     <w:multiLevelType w:val="hybridMultilevel"/>
     <w:tmpl w:val="5D9A3082"/>
@@ -6507,7 +6378,7 @@
       </w:rPr>
     </w:lvl>
   </w:abstractNum>
-  <w:abstractNum w:abstractNumId="37" w15:restartNumberingAfterBreak="0">
+  <w:abstractNum w:abstractNumId="38" w15:restartNumberingAfterBreak="0">
     <w:nsid w:val="7AB36760"/>
     <w:multiLevelType w:val="hybridMultilevel"/>
     <w:tmpl w:val="2A60134C"/>
@@ -6593,7 +6464,7 @@
       </w:pPr>
     </w:lvl>
   </w:abstractNum>
-  <w:abstractNum w:abstractNumId="38" w15:restartNumberingAfterBreak="0">
+  <w:abstractNum w:abstractNumId="39" w15:restartNumberingAfterBreak="0">
     <w:nsid w:val="7B9B44FE"/>
     <w:multiLevelType w:val="multilevel"/>
     <w:tmpl w:val="06565EEA"/>
@@ -6742,7 +6613,7 @@
       </w:rPr>
     </w:lvl>
   </w:abstractNum>
-  <w:abstractNum w:abstractNumId="39" w15:restartNumberingAfterBreak="0">
+  <w:abstractNum w:abstractNumId="40" w15:restartNumberingAfterBreak="0">
     <w:nsid w:val="7DBB548A"/>
     <w:multiLevelType w:val="multilevel"/>
     <w:tmpl w:val="D5CA36FE"/>
@@ -6891,7 +6762,7 @@
       </w:rPr>
     </w:lvl>
   </w:abstractNum>
-  <w:abstractNum w:abstractNumId="40" w15:restartNumberingAfterBreak="0">
+  <w:abstractNum w:abstractNumId="41" w15:restartNumberingAfterBreak="0">
     <w:nsid w:val="7F291C01"/>
     <w:multiLevelType w:val="hybridMultilevel"/>
     <w:tmpl w:val="19B0EB20"/>
@@ -7014,10 +6885,10 @@
     <w:abstractNumId w:val="12"/>
   </w:num>
   <w:num w:numId="4" w16cid:durableId="1443499947">
-    <w:abstractNumId w:val="29"/>
+    <w:abstractNumId w:val="30"/>
   </w:num>
   <w:num w:numId="5" w16cid:durableId="123548471">
-    <w:abstractNumId w:val="31"/>
+    <w:abstractNumId w:val="32"/>
   </w:num>
   <w:num w:numId="6" w16cid:durableId="1313800717">
     <w:abstractNumId w:val="4"/>
@@ -7035,19 +6906,19 @@
     <w:abstractNumId w:val="9"/>
   </w:num>
   <w:num w:numId="11" w16cid:durableId="302194461">
-    <w:abstractNumId w:val="24"/>
+    <w:abstractNumId w:val="25"/>
   </w:num>
   <w:num w:numId="12" w16cid:durableId="690030498">
-    <w:abstractNumId w:val="36"/>
+    <w:abstractNumId w:val="37"/>
   </w:num>
   <w:num w:numId="13" w16cid:durableId="686253273">
-    <w:abstractNumId w:val="30"/>
+    <w:abstractNumId w:val="31"/>
   </w:num>
   <w:num w:numId="14" w16cid:durableId="1214460013">
     <w:abstractNumId w:val="1"/>
   </w:num>
   <w:num w:numId="15" w16cid:durableId="247429051">
-    <w:abstractNumId w:val="37"/>
+    <w:abstractNumId w:val="38"/>
   </w:num>
   <w:num w:numId="16" w16cid:durableId="514881447">
     <w:abstractNumId w:val="21"/>
@@ -7056,16 +6927,16 @@
     <w:abstractNumId w:val="17"/>
   </w:num>
   <w:num w:numId="18" w16cid:durableId="1473522748">
-    <w:abstractNumId w:val="32"/>
+    <w:abstractNumId w:val="33"/>
   </w:num>
   <w:num w:numId="19" w16cid:durableId="1012684981">
     <w:abstractNumId w:val="10"/>
   </w:num>
   <w:num w:numId="20" w16cid:durableId="369844612">
-    <w:abstractNumId w:val="40"/>
+    <w:abstractNumId w:val="41"/>
   </w:num>
   <w:num w:numId="21" w16cid:durableId="149296677">
-    <w:abstractNumId w:val="35"/>
+    <w:abstractNumId w:val="36"/>
   </w:num>
   <w:num w:numId="22" w16cid:durableId="260525592">
     <w:abstractNumId w:val="13"/>
@@ -7083,7 +6954,7 @@
     <w:abstractNumId w:val="20"/>
   </w:num>
   <w:num w:numId="27" w16cid:durableId="897857214">
-    <w:abstractNumId w:val="23"/>
+    <w:abstractNumId w:val="24"/>
   </w:num>
   <w:num w:numId="28" w16cid:durableId="1385326790">
     <w:abstractNumId w:val="0"/>
@@ -7092,7 +6963,7 @@
     <w:abstractNumId w:val="18"/>
   </w:num>
   <w:num w:numId="30" w16cid:durableId="2035881256">
-    <w:abstractNumId w:val="22"/>
+    <w:abstractNumId w:val="23"/>
   </w:num>
   <w:num w:numId="31" w16cid:durableId="553615280">
     <w:abstractNumId w:val="2"/>
@@ -7101,31 +6972,34 @@
     <w:abstractNumId w:val="7"/>
   </w:num>
   <w:num w:numId="33" w16cid:durableId="1768964955">
-    <w:abstractNumId w:val="33"/>
+    <w:abstractNumId w:val="34"/>
   </w:num>
   <w:num w:numId="34" w16cid:durableId="1327978720">
-    <w:abstractNumId w:val="39"/>
+    <w:abstractNumId w:val="40"/>
   </w:num>
   <w:num w:numId="35" w16cid:durableId="666858228">
     <w:abstractNumId w:val="6"/>
   </w:num>
   <w:num w:numId="36" w16cid:durableId="284578395">
+    <w:abstractNumId w:val="27"/>
+  </w:num>
+  <w:num w:numId="37" w16cid:durableId="1139763463">
+    <w:abstractNumId w:val="39"/>
+  </w:num>
+  <w:num w:numId="38" w16cid:durableId="1337659028">
+    <w:abstractNumId w:val="29"/>
+  </w:num>
+  <w:num w:numId="39" w16cid:durableId="174148719">
+    <w:abstractNumId w:val="28"/>
+  </w:num>
+  <w:num w:numId="40" w16cid:durableId="2017534761">
+    <w:abstractNumId w:val="35"/>
+  </w:num>
+  <w:num w:numId="41" w16cid:durableId="1178234556">
     <w:abstractNumId w:val="26"/>
   </w:num>
-  <w:num w:numId="37" w16cid:durableId="1139763463">
-    <w:abstractNumId w:val="38"/>
-  </w:num>
-  <w:num w:numId="38" w16cid:durableId="1337659028">
-    <w:abstractNumId w:val="28"/>
-  </w:num>
-  <w:num w:numId="39" w16cid:durableId="174148719">
-    <w:abstractNumId w:val="27"/>
-  </w:num>
-  <w:num w:numId="40" w16cid:durableId="2017534761">
-    <w:abstractNumId w:val="34"/>
-  </w:num>
-  <w:num w:numId="41" w16cid:durableId="1178234556">
-    <w:abstractNumId w:val="25"/>
+  <w:num w:numId="42" w16cid:durableId="310138360">
+    <w:abstractNumId w:val="22"/>
   </w:num>
   <w:numIdMacAtCleanup w:val="18"/>
 </w:numbering>
@@ -7598,6 +7472,7 @@
   <w:style w:type="character" w:default="1" w:styleId="Fuentedeprrafopredeter">
     <w:name w:val="Default Paragraph Font"/>
     <w:uiPriority w:val="1"/>
+    <w:semiHidden/>
     <w:unhideWhenUsed/>
   </w:style>
   <w:style w:type="table" w:default="1" w:styleId="Tablanormal">
@@ -8846,12 +8721,19 @@
 </file>
 
 <file path=customXml/item1.xml><?xml version="1.0" encoding="utf-8"?>
-<p:properties xmlns:p="http://schemas.microsoft.com/office/2006/metadata/properties" xmlns:xsi="http://www.w3.org/2001/XMLSchema-instance" xmlns:pc="http://schemas.microsoft.com/office/infopath/2007/PartnerControls">
-  <documentManagement/>
-</p:properties>
+<b:Sources xmlns:b="http://schemas.openxmlformats.org/officeDocument/2006/bibliography" xmlns="http://schemas.openxmlformats.org/officeDocument/2006/bibliography" SelectedStyle="\APASixthEditionOfficeOnline.xsl" StyleName="APA" Version="6"/>
 </file>
 
 <file path=customXml/item2.xml><?xml version="1.0" encoding="utf-8"?>
+<?mso-contentType ?>
+<FormTemplates xmlns="http://schemas.microsoft.com/sharepoint/v3/contenttype/forms">
+  <Display>DocumentLibraryForm</Display>
+  <Edit>DocumentLibraryForm</Edit>
+  <New>DocumentLibraryForm</New>
+</FormTemplates>
+</file>
+
+<file path=customXml/item3.xml><?xml version="1.0" encoding="utf-8"?>
 <ct:contentTypeSchema xmlns:ct="http://schemas.microsoft.com/office/2006/metadata/contentType" xmlns:ma="http://schemas.microsoft.com/office/2006/metadata/properties/metaAttributes" ct:_="" ma:_="" ma:contentTypeName="Documento" ma:contentTypeID="0x010100E96778489EE7714D8BD12CC105EB918B" ma:contentTypeVersion="2" ma:contentTypeDescription="Crear nuevo documento." ma:contentTypeScope="" ma:versionID="416c5c7ae9b5d54d83875cd3c65194e3">
   <xsd:schema xmlns:xsd="http://www.w3.org/2001/XMLSchema" xmlns:xs="http://www.w3.org/2001/XMLSchema" xmlns:p="http://schemas.microsoft.com/office/2006/metadata/properties" xmlns:ns2="126e8a1c-9ea9-435a-ac89-d06c80d62e30" targetNamespace="http://schemas.microsoft.com/office/2006/metadata/properties" ma:root="true" ma:fieldsID="70a237c842677bd850644f8595079f5e" ns2:_="">
     <xsd:import namespace="126e8a1c-9ea9-435a-ac89-d06c80d62e30"/>
@@ -8983,29 +8865,29 @@
 </ct:contentTypeSchema>
 </file>
 
-<file path=customXml/item3.xml><?xml version="1.0" encoding="utf-8"?>
-<?mso-contentType ?>
-<FormTemplates xmlns="http://schemas.microsoft.com/sharepoint/v3/contenttype/forms">
-  <Display>DocumentLibraryForm</Display>
-  <Edit>DocumentLibraryForm</Edit>
-  <New>DocumentLibraryForm</New>
-</FormTemplates>
-</file>
-
 <file path=customXml/item4.xml><?xml version="1.0" encoding="utf-8"?>
-<b:Sources xmlns:b="http://schemas.openxmlformats.org/officeDocument/2006/bibliography" xmlns="http://schemas.openxmlformats.org/officeDocument/2006/bibliography" SelectedStyle="\APASixthEditionOfficeOnline.xsl" StyleName="APA" Version="6"/>
+<p:properties xmlns:p="http://schemas.microsoft.com/office/2006/metadata/properties" xmlns:xsi="http://www.w3.org/2001/XMLSchema-instance" xmlns:pc="http://schemas.microsoft.com/office/infopath/2007/PartnerControls">
+  <documentManagement/>
+</p:properties>
 </file>
 
 <file path=customXml/itemProps1.xml><?xml version="1.0" encoding="utf-8"?>
-<ds:datastoreItem xmlns:ds="http://schemas.openxmlformats.org/officeDocument/2006/customXml" ds:itemID="{5F1783E3-BA1C-4CA3-8E32-C9B378BBED03}">
+<ds:datastoreItem xmlns:ds="http://schemas.openxmlformats.org/officeDocument/2006/customXml" ds:itemID="{C841A8A6-B63A-444A-91B2-10973298D867}">
   <ds:schemaRefs>
-    <ds:schemaRef ds:uri="http://schemas.microsoft.com/office/2006/metadata/properties"/>
-    <ds:schemaRef ds:uri="http://schemas.microsoft.com/office/infopath/2007/PartnerControls"/>
+    <ds:schemaRef ds:uri="http://schemas.openxmlformats.org/officeDocument/2006/bibliography"/>
   </ds:schemaRefs>
 </ds:datastoreItem>
 </file>
 
 <file path=customXml/itemProps2.xml><?xml version="1.0" encoding="utf-8"?>
+<ds:datastoreItem xmlns:ds="http://schemas.openxmlformats.org/officeDocument/2006/customXml" ds:itemID="{DABAA964-10BA-4DBC-ABF2-CDEAC0FAF7AA}">
+  <ds:schemaRefs>
+    <ds:schemaRef ds:uri="http://schemas.microsoft.com/sharepoint/v3/contenttype/forms"/>
+  </ds:schemaRefs>
+</ds:datastoreItem>
+</file>
+
+<file path=customXml/itemProps3.xml><?xml version="1.0" encoding="utf-8"?>
 <ds:datastoreItem xmlns:ds="http://schemas.openxmlformats.org/officeDocument/2006/customXml" ds:itemID="{0DBFA5EC-D8FC-425E-9DFF-39C8E6B80B6D}">
   <ds:schemaRefs>
     <ds:schemaRef ds:uri="http://schemas.microsoft.com/office/2006/metadata/contentType"/>
@@ -9023,18 +8905,11 @@
 </ds:datastoreItem>
 </file>
 
-<file path=customXml/itemProps3.xml><?xml version="1.0" encoding="utf-8"?>
-<ds:datastoreItem xmlns:ds="http://schemas.openxmlformats.org/officeDocument/2006/customXml" ds:itemID="{DABAA964-10BA-4DBC-ABF2-CDEAC0FAF7AA}">
+<file path=customXml/itemProps4.xml><?xml version="1.0" encoding="utf-8"?>
+<ds:datastoreItem xmlns:ds="http://schemas.openxmlformats.org/officeDocument/2006/customXml" ds:itemID="{5F1783E3-BA1C-4CA3-8E32-C9B378BBED03}">
   <ds:schemaRefs>
-    <ds:schemaRef ds:uri="http://schemas.microsoft.com/sharepoint/v3/contenttype/forms"/>
-  </ds:schemaRefs>
-</ds:datastoreItem>
-</file>
-
-<file path=customXml/itemProps4.xml><?xml version="1.0" encoding="utf-8"?>
-<ds:datastoreItem xmlns:ds="http://schemas.openxmlformats.org/officeDocument/2006/customXml" ds:itemID="{C841A8A6-B63A-444A-91B2-10973298D867}">
-  <ds:schemaRefs>
-    <ds:schemaRef ds:uri="http://schemas.openxmlformats.org/officeDocument/2006/bibliography"/>
+    <ds:schemaRef ds:uri="http://schemas.microsoft.com/office/2006/metadata/properties"/>
+    <ds:schemaRef ds:uri="http://schemas.microsoft.com/office/infopath/2007/PartnerControls"/>
   </ds:schemaRefs>
 </ds:datastoreItem>
 </file>
</xml_diff>